<commit_message>
Restructuring and method updates
- reorganized files into separate directories (was starting to grow too
cumbersome). Files are now organized into optimization, data_processing,
and test folders
- made several small changes to various files to reflect this new
structure
- feature additions to make_gdx, first of which is ability to specify a
single value for a range of runs
- second is ability to specify a range of values for a range of runs
(but not a range of values for a single run)
- updated user guide to reflect new features
- added some files for doing runs on condor server, including
pool_result_gdxs.py, condor_gams_submit, my_submit
- Habitat_Opt.gms now has a 24 hour runtime, with 3x2hr gurobi runs with
mipstart, followed by one 18 hr run using cplex with mipstart
</commit_message>
<xml_diff>
--- a/habitat_optimization/User Guide (make_gdx).docx
+++ b/habitat_optimization/User Guide (make_gdx).docx
@@ -708,6 +708,70 @@
     </w:p>
     <w:p>
       <w:pPr>
+        <w:pStyle w:val="ListParagraph"/>
+        <w:numPr>
+          <w:ilvl w:val="0"/>
+          <w:numId w:val="5"/>
+        </w:numPr>
+      </w:pPr>
+      <w:r>
+        <w:t xml:space="preserve">You can specify a range of runs using a hyphen, e.g. </w:t>
+      </w:r>
+      <w:r>
+        <w:t>‘</w:t>
+      </w:r>
+      <w:r>
+        <w:t>5-23</w:t>
+      </w:r>
+      <w:r>
+        <w:t>’</w:t>
+      </w:r>
+      <w:r>
+        <w:t xml:space="preserve"> would set the values for a symbol for runs </w:t>
+      </w:r>
+      <w:bookmarkStart w:id="0" w:name="_GoBack"/>
+      <w:bookmarkEnd w:id="0"/>
+      <w:r>
+        <w:t>5, 6, 7</w:t>
+      </w:r>
+      <w:proofErr w:type="gramStart"/>
+      <w:r>
+        <w:t>, …,</w:t>
+      </w:r>
+      <w:proofErr w:type="gramEnd"/>
+      <w:r>
+        <w:t xml:space="preserve"> 23. This can be used to either have a single value across the range, or combined with the Values column (see </w:t>
+      </w:r>
+      <w:r>
+        <w:t xml:space="preserve">Values section </w:t>
+      </w:r>
+      <w:r>
+        <w:t>below) to specify a range of values across the runs.</w:t>
+      </w:r>
+      <w:r>
+        <w:t xml:space="preserve"> Note this </w:t>
+      </w:r>
+      <w:r>
+        <w:rPr>
+          <w:i/>
+        </w:rPr>
+        <w:t>should not</w:t>
+      </w:r>
+      <w:r>
+        <w:t xml:space="preserve"> be used to specify several different values across runs </w:t>
+      </w:r>
+      <w:r>
+        <w:rPr>
+          <w:i/>
+        </w:rPr>
+        <w:t xml:space="preserve">with the exception </w:t>
+      </w:r>
+      <w:r>
+        <w:t>of using the value range option (see Values section below).</w:t>
+      </w:r>
+    </w:p>
+    <w:p>
+      <w:pPr>
         <w:pStyle w:val="Heading2"/>
       </w:pPr>
       <w:r>
@@ -891,6 +955,7 @@
         </w:numPr>
       </w:pPr>
       <w:r>
+        <w:lastRenderedPageBreak/>
         <w:t xml:space="preserve">If two </w:t>
       </w:r>
       <w:r>
@@ -933,11 +998,7 @@
         <w:t xml:space="preserve">do not </w:t>
       </w:r>
       <w:r>
-        <w:t xml:space="preserve">need to be redefined for every run. By default, make_gdx.py will take symbol values not defined for a run from the default run, i.e. defined by a blank value in the Run column. If no defaults are specified, make_gdx.py assumes the run with the smallest value contains defaults. And if no default value exists for a required symbol, the script will fail. Thus, </w:t>
-      </w:r>
-      <w:r>
-        <w:lastRenderedPageBreak/>
-        <w:t>symbols required by the GAMS model must be defined either with a default or in the smallest-value run, but can be changed across runs by specifying the run number. See the example definitions.csv for examples.</w:t>
+        <w:t>need to be redefined for every run. By default, make_gdx.py will take symbol values not defined for a run from the default run, i.e. defined by a blank value in the Run column. If no defaults are specified, make_gdx.py assumes the run with the smallest value contains defaults. And if no default value exists for a required symbol, the script will fail. Thus, symbols required by the GAMS model must be defined either with a default or in the smallest-value run, but can be changed across runs by specifying the run number. See the example definitions.csv for examples.</w:t>
       </w:r>
     </w:p>
     <w:p>
@@ -1036,6 +1097,9 @@
       <w:r>
         <w:t xml:space="preserve"> from table.csv).</w:t>
       </w:r>
+      <w:r>
+        <w:t xml:space="preserve"> Although, see the special case of specifying a range below.</w:t>
+      </w:r>
     </w:p>
     <w:p>
       <w:pPr>
@@ -1087,9 +1151,55 @@
     </w:p>
     <w:p>
       <w:pPr>
+        <w:pStyle w:val="ListParagraph"/>
+        <w:numPr>
+          <w:ilvl w:val="0"/>
+          <w:numId w:val="7"/>
+        </w:numPr>
+      </w:pPr>
+      <w:r>
+        <w:t>You can specify a range of values by specifying a starting value, ending value (inclusive), and number of values in the range, with each part separated by a colon. For example, to specify 5</w:t>
+      </w:r>
+      <w:r>
+        <w:t>, 5.5, 6, 6.5, 7, 7.5, 8, you would write ‘5:8:7’</w:t>
+      </w:r>
+      <w:r>
+        <w:t>. Note:</w:t>
+      </w:r>
+      <w:r>
+        <w:t xml:space="preserve"> </w:t>
+      </w:r>
+      <w:r>
+        <w:rPr>
+          <w:i/>
+        </w:rPr>
+        <w:t xml:space="preserve">this must be combined with a run range </w:t>
+      </w:r>
+      <w:r>
+        <w:t>(see Run section above</w:t>
+      </w:r>
+      <w:r>
+        <w:t>).</w:t>
+      </w:r>
+      <w:r>
+        <w:t xml:space="preserve"> As such, this </w:t>
+      </w:r>
+      <w:r>
+        <w:rPr>
+          <w:i/>
+        </w:rPr>
+        <w:t>should not</w:t>
+      </w:r>
+      <w:r>
+        <w:t xml:space="preserve"> be used to specify a range of values within a single run.</w:t>
+      </w:r>
+    </w:p>
+    <w:p>
+      <w:pPr>
         <w:pStyle w:val="Heading1"/>
       </w:pPr>
       <w:r>
+        <w:lastRenderedPageBreak/>
         <w:t>Going Advanced</w:t>
       </w:r>
     </w:p>
@@ -1154,8 +1264,6 @@
       <w:r>
         <w:t>)</w:t>
       </w:r>
-      <w:bookmarkStart w:id="0" w:name="_GoBack"/>
-      <w:bookmarkEnd w:id="0"/>
     </w:p>
     <w:sectPr>
       <w:pgSz w:w="12240" w:h="15840"/>
@@ -2194,6 +2302,7 @@
   <w:style w:type="character" w:default="1" w:styleId="DefaultParagraphFont">
     <w:name w:val="Default Paragraph Font"/>
     <w:uiPriority w:val="1"/>
+    <w:semiHidden/>
     <w:unhideWhenUsed/>
   </w:style>
   <w:style w:type="table" w:default="1" w:styleId="TableNormal">
@@ -2575,6 +2684,7 @@
   <w:style w:type="character" w:default="1" w:styleId="DefaultParagraphFont">
     <w:name w:val="Default Paragraph Font"/>
     <w:uiPriority w:val="1"/>
+    <w:semiHidden/>
     <w:unhideWhenUsed/>
   </w:style>
   <w:style w:type="table" w:default="1" w:styleId="TableNormal">

</xml_diff>